<commit_message>
Site updated: 2021-07-20 20:38:06
</commit_message>
<xml_diff>
--- a/resume/周鹏_resume_v10.docx
+++ b/resume/周鹏_resume_v10.docx
@@ -269,8 +269,8 @@
         </w:rPr>
         <w:tab/>
       </w:r>
-      <w:bookmarkStart w:id="0" w:name="OLE_LINK5"/>
-      <w:bookmarkStart w:id="1" w:name="OLE_LINK6"/>
+      <w:bookmarkStart w:id="0" w:name="OLE_LINK6"/>
+      <w:bookmarkStart w:id="1" w:name="OLE_LINK5"/>
       <w:r>
         <w:rPr>
           <w:rFonts w:hint="eastAsia" w:ascii="微软雅黑" w:hAnsi="微软雅黑" w:eastAsia="微软雅黑"/>
@@ -417,9 +417,9 @@
         </w:rPr>
         <w:t>江西</w:t>
       </w:r>
-      <w:bookmarkStart w:id="2" w:name="OLE_LINK3"/>
-      <w:bookmarkStart w:id="3" w:name="OLE_LINK1"/>
-      <w:bookmarkStart w:id="4" w:name="OLE_LINK4"/>
+      <w:bookmarkStart w:id="2" w:name="OLE_LINK1"/>
+      <w:bookmarkStart w:id="3" w:name="OLE_LINK4"/>
+      <w:bookmarkStart w:id="4" w:name="OLE_LINK3"/>
       <w:r>
         <w:rPr>
           <w:rFonts w:hint="eastAsia" w:ascii="微软雅黑" w:hAnsi="微软雅黑" w:eastAsia="微软雅黑"/>
@@ -3125,8 +3125,20 @@
           <w:sz w:val="18"/>
           <w:szCs w:val="18"/>
         </w:rPr>
-        <w:t>Minio</w:t>
-      </w:r>
+        <w:t>Min</w:t>
+      </w:r>
+      <w:r>
+        <w:rPr>
+          <w:rFonts w:hint="eastAsia" w:ascii="微软雅黑" w:hAnsi="微软雅黑" w:eastAsia="微软雅黑" w:cs="宋体"/>
+          <w:kern w:val="0"/>
+          <w:sz w:val="18"/>
+          <w:szCs w:val="18"/>
+          <w:lang w:val="en-US" w:eastAsia="zh-CN"/>
+        </w:rPr>
+        <w:t>IO</w:t>
+      </w:r>
+      <w:bookmarkStart w:id="5" w:name="_GoBack"/>
+      <w:bookmarkEnd w:id="5"/>
       <w:r>
         <w:rPr>
           <w:rFonts w:hint="eastAsia" w:ascii="微软雅黑" w:hAnsi="微软雅黑" w:eastAsia="微软雅黑" w:cs="宋体"/>
@@ -3267,8 +3279,6 @@
         </w:rPr>
         <w:t>MySQL</w:t>
       </w:r>
-      <w:bookmarkStart w:id="5" w:name="_GoBack"/>
-      <w:bookmarkEnd w:id="5"/>
       <w:r>
         <w:rPr>
           <w:rFonts w:ascii="微软雅黑" w:hAnsi="微软雅黑" w:eastAsia="微软雅黑" w:cs="微软雅黑"/>

</xml_diff>